<commit_message>
Updated files, and re arranged
</commit_message>
<xml_diff>
--- a/Letters of rec/Mr. Juran Letter of rec..docx
+++ b/Letters of rec/Mr. Juran Letter of rec..docx
@@ -201,17 +201,7 @@
           <w:sz w:val="24"/>
           <w:szCs w:val="24"/>
         </w:rPr>
-        <w:t>hope to</w:t>
-      </w:r>
-      <w:bookmarkStart w:id="0" w:name="_GoBack"/>
-      <w:bookmarkEnd w:id="0"/>
-      <w:r>
-        <w:rPr>
-          <w:rFonts w:ascii="Times New Roman" w:eastAsia="Times New Roman" w:hAnsi="Times New Roman" w:cs="Times New Roman"/>
-          <w:sz w:val="24"/>
-          <w:szCs w:val="24"/>
-        </w:rPr>
-        <w:t xml:space="preserve"> car</w:t>
+        <w:t>hope to car</w:t>
       </w:r>
       <w:r>
         <w:rPr>
@@ -793,7 +783,17 @@
           <w:sz w:val="24"/>
           <w:szCs w:val="24"/>
         </w:rPr>
-        <w:t xml:space="preserve"> please let me know.</w:t>
+        <w:t xml:space="preserve"> please let </w:t>
+      </w:r>
+      <w:bookmarkStart w:id="0" w:name="_GoBack"/>
+      <w:bookmarkEnd w:id="0"/>
+      <w:r>
+        <w:rPr>
+          <w:rFonts w:ascii="Times New Roman" w:eastAsia="Times New Roman" w:hAnsi="Times New Roman" w:cs="Times New Roman"/>
+          <w:sz w:val="24"/>
+          <w:szCs w:val="24"/>
+        </w:rPr>
+        <w:t>me know.</w:t>
       </w:r>
     </w:p>
     <w:p>
@@ -870,7 +870,15 @@
           <w:sz w:val="24"/>
           <w:szCs w:val="24"/>
         </w:rPr>
-        <w:t xml:space="preserve">Seven </w:t>
+        <w:t>Six</w:t>
+      </w:r>
+      <w:r>
+        <w:rPr>
+          <w:rFonts w:ascii="Times New Roman" w:eastAsia="Times New Roman" w:hAnsi="Times New Roman" w:cs="Times New Roman"/>
+          <w:sz w:val="24"/>
+          <w:szCs w:val="24"/>
+        </w:rPr>
+        <w:t xml:space="preserve"> </w:t>
       </w:r>
       <w:r>
         <w:rPr>

</xml_diff>